<commit_message>
Rubric for referral has been completed
</commit_message>
<xml_diff>
--- a/GAM240/ref/1/2019-20-gam240-assignment-1-ref-brief.docx
+++ b/GAM240/ref/1/2019-20-gam240-assignment-1-ref-brief.docx
@@ -181,7 +181,7 @@
                       <w:w w:val="90"/>
                       <w:sz w:val="20"/>
                     </w:rPr>
-                    <w:t>1</w:t>
+                    <w:t>2</w:t>
                   </w:r>
                   <w:r>
                     <w:rPr>
@@ -212,8 +212,8 @@
                 </w:p>
                 <w:p>
                   <w:pPr>
-                    <w:spacing w:line="235" w:lineRule="auto"/>
-                    <w:ind w:right="4"/>
+                    <w:spacing w:line="241" w:lineRule="exact"/>
+                    <w:ind w:left="1588"/>
                     <w:jc w:val="right"/>
                     <w:rPr>
                       <w:sz w:val="20"/>
@@ -224,18 +224,8 @@
                       <w:color w:val="FFFFFF"/>
                       <w:sz w:val="20"/>
                     </w:rPr>
-                    <w:t>GAM130</w:t>
+                    <w:t>GAM240</w:t>
                   </w:r>
-                </w:p>
-                <w:p>
-                  <w:pPr>
-                    <w:spacing w:line="241" w:lineRule="exact"/>
-                    <w:ind w:left="1588"/>
-                    <w:jc w:val="right"/>
-                    <w:rPr>
-                      <w:sz w:val="20"/>
-                    </w:rPr>
-                  </w:pPr>
                 </w:p>
               </w:txbxContent>
             </v:textbox>
@@ -380,22 +370,8 @@
                 <w:iCs/>
                 <w:color w:val="363636"/>
               </w:rPr>
-              <w:t xml:space="preserve">- Cliff </w:t>
-            </w:r>
-            <w:proofErr w:type="spellStart"/>
-            <w:r>
-              <w:rPr>
-                <w:rStyle w:val="Strong"/>
-                <w:rFonts w:asciiTheme="minorHAnsi" w:hAnsiTheme="minorHAnsi" w:cstheme="minorHAnsi"/>
-                <w:b w:val="0"/>
-                <w:bCs w:val="0"/>
-                <w:i/>
-                <w:iCs/>
-                <w:color w:val="363636"/>
-              </w:rPr>
-              <w:t>Bleszinski</w:t>
-            </w:r>
-            <w:proofErr w:type="spellEnd"/>
+              <w:t>- Cliff Bleszinski</w:t>
+            </w:r>
           </w:p>
           <w:p>
             <w:pPr>
@@ -787,13 +763,37 @@
               <w:rPr>
                 <w:noProof/>
               </w:rPr>
+              <w:instrText xml:space="preserve"> INCLUDEPICTURE  "https://encrypted-tbn0.gstatic.com/images?q=tbn:ANd9GcS0oMo50big2O6ysQEyySaF8tdBSWrkMra-tJZGpBOlotmqtKApng" \* MERGEFORMATINET </w:instrText>
+            </w:r>
+            <w:r>
+              <w:rPr>
+                <w:noProof/>
+              </w:rPr>
+              <w:fldChar w:fldCharType="separate"/>
+            </w:r>
+            <w:r>
+              <w:rPr>
+                <w:noProof/>
+              </w:rPr>
+              <w:fldChar w:fldCharType="begin"/>
+            </w:r>
+            <w:r>
+              <w:rPr>
+                <w:noProof/>
+              </w:rPr>
               <w:instrText xml:space="preserve"> </w:instrText>
             </w:r>
             <w:r>
               <w:rPr>
                 <w:noProof/>
               </w:rPr>
-              <w:instrText>INCLUDEPICTURE  "https://encrypted-tbn0.gstatic.com/images?q=tbn:ANd9GcS0oMo50big2O6ysQEyySaF8tdBSWrkMra-tJZGpBOlotmqtKApng" \* MERGEFORMATINET</w:instrText>
+              <w:instrText>INCLUDEPICTURE  "https://encrypted-tbn0.gstatic.com/images?q=tbn:ANd</w:instrText>
+            </w:r>
+            <w:r>
+              <w:rPr>
+                <w:noProof/>
+              </w:rPr>
+              <w:instrText>9GcS0oMo50big2O6ysQEyySaF8tdBSWrkMra-tJZGpBOlotmqtKApng" \* MERGEFORMATINET</w:instrText>
             </w:r>
             <w:r>
               <w:rPr>
@@ -816,6 +816,12 @@
                   <v:imagedata r:id="rId10" r:href="rId11"/>
                 </v:shape>
               </w:pict>
+            </w:r>
+            <w:r>
+              <w:rPr>
+                <w:noProof/>
+              </w:rPr>
+              <w:fldChar w:fldCharType="end"/>
             </w:r>
             <w:r>
               <w:rPr>
@@ -973,9 +979,445 @@
                 <w:iCs/>
                 <w:color w:val="363636"/>
               </w:rPr>
-              <w:t xml:space="preserve">- </w:t>
-            </w:r>
-            <w:proofErr w:type="spellStart"/>
+              <w:t>- Irme Jele</w:t>
+            </w:r>
+          </w:p>
+          <w:p>
+            <w:pPr>
+              <w:pStyle w:val="BodyText"/>
+            </w:pPr>
+          </w:p>
+          <w:p>
+            <w:pPr>
+              <w:pStyle w:val="BodyText"/>
+            </w:pPr>
+          </w:p>
+          <w:p>
+            <w:pPr>
+              <w:rPr>
+                <w:rFonts w:ascii="Times New Roman" w:eastAsia="Times New Roman" w:hAnsi="Times New Roman" w:cs="Times New Roman"/>
+              </w:rPr>
+            </w:pPr>
+            <w:r>
+              <w:fldChar w:fldCharType="begin"/>
+            </w:r>
+            <w:r>
+              <w:instrText xml:space="preserve"> INCLUDEPICTURE "https://encrypted-tbn0.gstatic.com/images?q=tbn:ANd9GcRxv9iMOOso5joceMOrGNsGn2KwE6geIjZgV7-2kozk1DYs0Cns" \* MERGEFORMATINET </w:instrText>
+            </w:r>
+            <w:r>
+              <w:fldChar w:fldCharType="separate"/>
+            </w:r>
+            <w:r>
+              <w:rPr>
+                <w:noProof/>
+              </w:rPr>
+              <w:fldChar w:fldCharType="begin"/>
+            </w:r>
+            <w:r>
+              <w:rPr>
+                <w:noProof/>
+              </w:rPr>
+              <w:instrText xml:space="preserve"> INCLUDEPICTURE  "https://encrypted-tbn0.gstatic.com/images?q=tbn:ANd9GcRxv9iMOOso5joceMOrGNsGn2KwE6geIjZgV7-2kozk1DYs0Cns" \* MERGEFORMATINET </w:instrText>
+            </w:r>
+            <w:r>
+              <w:rPr>
+                <w:noProof/>
+              </w:rPr>
+              <w:fldChar w:fldCharType="separate"/>
+            </w:r>
+            <w:r>
+              <w:rPr>
+                <w:noProof/>
+              </w:rPr>
+              <w:fldChar w:fldCharType="begin"/>
+            </w:r>
+            <w:r>
+              <w:rPr>
+                <w:noProof/>
+              </w:rPr>
+              <w:instrText xml:space="preserve"> INCLUDEPICTURE  "https://encrypted-tbn0.gstatic.com/images?q=tbn:ANd9GcRxv9iMOOso5joceMOrGNsGn2KwE6geIjZgV7-2kozk1DYs0Cns" \* MERGEFORMATINET </w:instrText>
+            </w:r>
+            <w:r>
+              <w:rPr>
+                <w:noProof/>
+              </w:rPr>
+              <w:fldChar w:fldCharType="separate"/>
+            </w:r>
+            <w:r>
+              <w:rPr>
+                <w:noProof/>
+              </w:rPr>
+              <w:fldChar w:fldCharType="begin"/>
+            </w:r>
+            <w:r>
+              <w:rPr>
+                <w:noProof/>
+              </w:rPr>
+              <w:instrText xml:space="preserve"> INCLUDEPICTURE  "https://encrypted-tbn0.gstatic.com/images?q=tbn:ANd9GcRxv9iMOOso5joceMOrGNsGn2KwE6geIjZgV7-2kozk1DYs0Cns" \* MERGEFORMATINET </w:instrText>
+            </w:r>
+            <w:r>
+              <w:rPr>
+                <w:noProof/>
+              </w:rPr>
+              <w:fldChar w:fldCharType="separate"/>
+            </w:r>
+            <w:r>
+              <w:rPr>
+                <w:noProof/>
+              </w:rPr>
+              <w:fldChar w:fldCharType="begin"/>
+            </w:r>
+            <w:r>
+              <w:rPr>
+                <w:noProof/>
+              </w:rPr>
+              <w:instrText xml:space="preserve"> INCLUDEPICTURE  "https://encrypted-tbn0.gstatic.com/images?q=tbn:ANd9GcRxv9iMOOso5joceMOrGNsGn2KwE6geIjZgV7-2kozk1DYs0Cns" \* MERGEFORMATINET </w:instrText>
+            </w:r>
+            <w:r>
+              <w:rPr>
+                <w:noProof/>
+              </w:rPr>
+              <w:fldChar w:fldCharType="separate"/>
+            </w:r>
+            <w:r>
+              <w:rPr>
+                <w:noProof/>
+              </w:rPr>
+              <w:fldChar w:fldCharType="begin"/>
+            </w:r>
+            <w:r>
+              <w:rPr>
+                <w:noProof/>
+              </w:rPr>
+              <w:instrText xml:space="preserve"> INCLUDEPICTURE  "https://encrypted-tbn0.gstatic.com/images?q=tbn:ANd9GcRxv9iMOOso5joceMOrGNsGn2KwE6geIjZgV7-2kozk1DYs0Cns" \* MERGEFORMATINET </w:instrText>
+            </w:r>
+            <w:r>
+              <w:rPr>
+                <w:noProof/>
+              </w:rPr>
+              <w:fldChar w:fldCharType="separate"/>
+            </w:r>
+            <w:r>
+              <w:rPr>
+                <w:noProof/>
+              </w:rPr>
+              <w:fldChar w:fldCharType="begin"/>
+            </w:r>
+            <w:r>
+              <w:rPr>
+                <w:noProof/>
+              </w:rPr>
+              <w:instrText xml:space="preserve"> INCLUDEPICTURE  "https://encrypted-tbn0.gstatic.com/images?q=tbn:ANd9GcRxv9iMOOso5joceMOrGNsGn2KwE6geIjZgV7-2kozk1DYs0Cns" \* MERGEFORMATINET </w:instrText>
+            </w:r>
+            <w:r>
+              <w:rPr>
+                <w:noProof/>
+              </w:rPr>
+              <w:fldChar w:fldCharType="separate"/>
+            </w:r>
+            <w:r>
+              <w:rPr>
+                <w:noProof/>
+              </w:rPr>
+              <w:fldChar w:fldCharType="begin"/>
+            </w:r>
+            <w:r>
+              <w:rPr>
+                <w:noProof/>
+              </w:rPr>
+              <w:instrText xml:space="preserve"> INCLUDEPICTURE  "https://encrypted-tbn0.gstatic.com/images?q=tbn:ANd9GcRxv9iMOOso5joceMOrGNsGn2KwE6geIjZgV7-2kozk1DYs0Cns" \* MERGEFORMATINET </w:instrText>
+            </w:r>
+            <w:r>
+              <w:rPr>
+                <w:noProof/>
+              </w:rPr>
+              <w:fldChar w:fldCharType="separate"/>
+            </w:r>
+            <w:r>
+              <w:rPr>
+                <w:noProof/>
+              </w:rPr>
+              <w:fldChar w:fldCharType="begin"/>
+            </w:r>
+            <w:r>
+              <w:rPr>
+                <w:noProof/>
+              </w:rPr>
+              <w:instrText xml:space="preserve"> INCLUDEPICTURE  "https://encrypted-tbn0.gstatic.com/images?q=tbn:ANd9GcRxv9iMOOso5joceMOrGNsGn2KwE6geIjZgV7-2kozk1DYs0Cns" \* MERGEFORMATINET </w:instrText>
+            </w:r>
+            <w:r>
+              <w:rPr>
+                <w:noProof/>
+              </w:rPr>
+              <w:fldChar w:fldCharType="separate"/>
+            </w:r>
+            <w:r>
+              <w:rPr>
+                <w:noProof/>
+              </w:rPr>
+              <w:fldChar w:fldCharType="begin"/>
+            </w:r>
+            <w:r>
+              <w:rPr>
+                <w:noProof/>
+              </w:rPr>
+              <w:instrText xml:space="preserve"> INCLUDEPICTURE  "https://encrypted-tbn0.gstatic.com/images?q=tbn:ANd9GcRxv9iMOOso5joceMOrGNsGn2KwE6geIjZgV7-2kozk1DYs0Cns" \* MERGEFORMATINET </w:instrText>
+            </w:r>
+            <w:r>
+              <w:rPr>
+                <w:noProof/>
+              </w:rPr>
+              <w:fldChar w:fldCharType="separate"/>
+            </w:r>
+            <w:r>
+              <w:rPr>
+                <w:noProof/>
+              </w:rPr>
+              <w:fldChar w:fldCharType="begin"/>
+            </w:r>
+            <w:r>
+              <w:rPr>
+                <w:noProof/>
+              </w:rPr>
+              <w:instrText xml:space="preserve"> INCLUDEPICTURE  "https://encrypted-tbn0.gstatic.com/images?q=tbn:ANd9GcRxv9iMOOso5joceMOrGNsGn2KwE6geIjZgV7-2kozk1DYs0Cns" \* MERGEFORMATINET </w:instrText>
+            </w:r>
+            <w:r>
+              <w:rPr>
+                <w:noProof/>
+              </w:rPr>
+              <w:fldChar w:fldCharType="separate"/>
+            </w:r>
+            <w:r>
+              <w:rPr>
+                <w:noProof/>
+              </w:rPr>
+              <w:fldChar w:fldCharType="begin"/>
+            </w:r>
+            <w:r>
+              <w:rPr>
+                <w:noProof/>
+              </w:rPr>
+              <w:instrText xml:space="preserve"> INCLUDEPICTURE  "https://encrypted-tbn0.gstatic.com/images?q=tbn:ANd9GcRxv9iMOOso5joceMOrGNsGn2KwE6geIjZgV7-2kozk1DYs0Cns" \* MERGEFORMATINET </w:instrText>
+            </w:r>
+            <w:r>
+              <w:rPr>
+                <w:noProof/>
+              </w:rPr>
+              <w:fldChar w:fldCharType="separate"/>
+            </w:r>
+            <w:r>
+              <w:rPr>
+                <w:noProof/>
+              </w:rPr>
+              <w:fldChar w:fldCharType="begin"/>
+            </w:r>
+            <w:r>
+              <w:rPr>
+                <w:noProof/>
+              </w:rPr>
+              <w:instrText xml:space="preserve"> INCLUDEPICTURE  "https://encrypted-tbn0.gstatic.com/images?q=tbn:ANd9GcRxv9iMOOso5joceMOrGNsGn2KwE6geIjZgV7-2kozk1DYs0Cns" \* MERGEFORMATINET </w:instrText>
+            </w:r>
+            <w:r>
+              <w:rPr>
+                <w:noProof/>
+              </w:rPr>
+              <w:fldChar w:fldCharType="separate"/>
+            </w:r>
+            <w:r>
+              <w:rPr>
+                <w:noProof/>
+              </w:rPr>
+              <w:fldChar w:fldCharType="begin"/>
+            </w:r>
+            <w:r>
+              <w:rPr>
+                <w:noProof/>
+              </w:rPr>
+              <w:instrText xml:space="preserve"> INCLUDEPICTURE  "https://encrypted-tbn0.gstatic.com/images?q=tbn:ANd9GcRxv9iMOOso5joceMOrGNsGn2KwE6geIjZgV7-2kozk1DYs0Cns" \* MERGEFORMATINET </w:instrText>
+            </w:r>
+            <w:r>
+              <w:rPr>
+                <w:noProof/>
+              </w:rPr>
+              <w:fldChar w:fldCharType="separate"/>
+            </w:r>
+            <w:r>
+              <w:rPr>
+                <w:noProof/>
+              </w:rPr>
+              <w:fldChar w:fldCharType="begin"/>
+            </w:r>
+            <w:r>
+              <w:rPr>
+                <w:noProof/>
+              </w:rPr>
+              <w:instrText xml:space="preserve"> INCLUDEPICTURE  "https://encrypted-tbn0.gstatic.com/images?q=tbn:ANd9GcRxv9iMOOso5joceMOrGNsGn2KwE6geIjZgV7-2kozk1DYs0Cns" \* MERGEFORMATINET </w:instrText>
+            </w:r>
+            <w:r>
+              <w:rPr>
+                <w:noProof/>
+              </w:rPr>
+              <w:fldChar w:fldCharType="separate"/>
+            </w:r>
+            <w:r>
+              <w:rPr>
+                <w:noProof/>
+              </w:rPr>
+              <w:fldChar w:fldCharType="begin"/>
+            </w:r>
+            <w:r>
+              <w:rPr>
+                <w:noProof/>
+              </w:rPr>
+              <w:instrText xml:space="preserve"> </w:instrText>
+            </w:r>
+            <w:r>
+              <w:rPr>
+                <w:noProof/>
+              </w:rPr>
+              <w:instrText>INCLUDEPICTURE  "https://encrypted-tbn0.gstatic.com/images?q=tbn:ANd9GcRxv9iMOOso5joceMOrGNsGn2KwE6geIjZgV7-2kozk1DYs0Cns" \* MERGEFORMATINET</w:instrText>
+            </w:r>
+            <w:r>
+              <w:rPr>
+                <w:noProof/>
+              </w:rPr>
+              <w:instrText xml:space="preserve"> </w:instrText>
+            </w:r>
+            <w:r>
+              <w:rPr>
+                <w:noProof/>
+              </w:rPr>
+              <w:fldChar w:fldCharType="separate"/>
+            </w:r>
+            <w:r>
+              <w:rPr>
+                <w:noProof/>
+              </w:rPr>
+              <w:pict w14:anchorId="71005560">
+                <v:shape id="_x0000_i1027" type="#_x0000_t75" alt="Image result for falmouth games academy" style="width:171.75pt;height:114pt;mso-width-percent:0;mso-height-percent:0;mso-width-percent:0;mso-height-percent:0">
+                  <v:imagedata r:id="rId12" r:href="rId13"/>
+                </v:shape>
+              </w:pict>
+            </w:r>
+            <w:r>
+              <w:rPr>
+                <w:noProof/>
+              </w:rPr>
+              <w:fldChar w:fldCharType="end"/>
+            </w:r>
+            <w:r>
+              <w:rPr>
+                <w:noProof/>
+              </w:rPr>
+              <w:fldChar w:fldCharType="end"/>
+            </w:r>
+            <w:r>
+              <w:rPr>
+                <w:noProof/>
+              </w:rPr>
+              <w:fldChar w:fldCharType="end"/>
+            </w:r>
+            <w:r>
+              <w:rPr>
+                <w:noProof/>
+              </w:rPr>
+              <w:fldChar w:fldCharType="end"/>
+            </w:r>
+            <w:r>
+              <w:rPr>
+                <w:noProof/>
+              </w:rPr>
+              <w:fldChar w:fldCharType="end"/>
+            </w:r>
+            <w:r>
+              <w:rPr>
+                <w:noProof/>
+              </w:rPr>
+              <w:fldChar w:fldCharType="end"/>
+            </w:r>
+            <w:r>
+              <w:rPr>
+                <w:noProof/>
+              </w:rPr>
+              <w:fldChar w:fldCharType="end"/>
+            </w:r>
+            <w:r>
+              <w:rPr>
+                <w:noProof/>
+              </w:rPr>
+              <w:fldChar w:fldCharType="end"/>
+            </w:r>
+            <w:r>
+              <w:rPr>
+                <w:noProof/>
+              </w:rPr>
+              <w:fldChar w:fldCharType="end"/>
+            </w:r>
+            <w:r>
+              <w:rPr>
+                <w:noProof/>
+              </w:rPr>
+              <w:fldChar w:fldCharType="end"/>
+            </w:r>
+            <w:r>
+              <w:rPr>
+                <w:noProof/>
+              </w:rPr>
+              <w:fldChar w:fldCharType="end"/>
+            </w:r>
+            <w:r>
+              <w:rPr>
+                <w:noProof/>
+              </w:rPr>
+              <w:fldChar w:fldCharType="end"/>
+            </w:r>
+            <w:r>
+              <w:rPr>
+                <w:noProof/>
+              </w:rPr>
+              <w:fldChar w:fldCharType="end"/>
+            </w:r>
+            <w:r>
+              <w:rPr>
+                <w:noProof/>
+              </w:rPr>
+              <w:fldChar w:fldCharType="end"/>
+            </w:r>
+            <w:r>
+              <w:rPr>
+                <w:noProof/>
+              </w:rPr>
+              <w:fldChar w:fldCharType="end"/>
+            </w:r>
+            <w:r>
+              <w:fldChar w:fldCharType="end"/>
+            </w:r>
+          </w:p>
+          <w:p>
+            <w:pPr>
+              <w:pStyle w:val="BodyText"/>
+            </w:pPr>
+          </w:p>
+          <w:p>
+            <w:pPr>
+              <w:pStyle w:val="BodyText"/>
+            </w:pPr>
+          </w:p>
+          <w:p>
+            <w:pPr>
+              <w:pStyle w:val="NormalWeb"/>
+              <w:shd w:val="clear" w:color="auto" w:fill="FFFFFF"/>
+              <w:spacing w:before="0" w:beforeAutospacing="0" w:after="450" w:afterAutospacing="0"/>
+              <w:jc w:val="center"/>
+              <w:rPr>
+                <w:rFonts w:asciiTheme="minorHAnsi" w:hAnsiTheme="minorHAnsi" w:cstheme="minorHAnsi"/>
+                <w:b/>
+                <w:bCs/>
+                <w:i/>
+                <w:iCs/>
+                <w:color w:val="4A4A4A"/>
+              </w:rPr>
+            </w:pPr>
             <w:r>
               <w:rPr>
                 <w:rStyle w:val="Strong"/>
@@ -986,487 +1428,7 @@
                 <w:iCs/>
                 <w:color w:val="363636"/>
               </w:rPr>
-              <w:t>Irme</w:t>
-            </w:r>
-            <w:proofErr w:type="spellEnd"/>
-            <w:r>
-              <w:rPr>
-                <w:rStyle w:val="Strong"/>
-                <w:rFonts w:asciiTheme="minorHAnsi" w:hAnsiTheme="minorHAnsi" w:cstheme="minorHAnsi"/>
-                <w:b w:val="0"/>
-                <w:bCs w:val="0"/>
-                <w:i/>
-                <w:iCs/>
-                <w:color w:val="363636"/>
-              </w:rPr>
-              <w:t xml:space="preserve"> </w:t>
-            </w:r>
-            <w:proofErr w:type="spellStart"/>
-            <w:r>
-              <w:rPr>
-                <w:rStyle w:val="Strong"/>
-                <w:rFonts w:asciiTheme="minorHAnsi" w:hAnsiTheme="minorHAnsi" w:cstheme="minorHAnsi"/>
-                <w:b w:val="0"/>
-                <w:bCs w:val="0"/>
-                <w:i/>
-                <w:iCs/>
-                <w:color w:val="363636"/>
-              </w:rPr>
-              <w:t>Jele</w:t>
-            </w:r>
-            <w:proofErr w:type="spellEnd"/>
-          </w:p>
-          <w:p>
-            <w:pPr>
-              <w:pStyle w:val="BodyText"/>
-            </w:pPr>
-          </w:p>
-          <w:p>
-            <w:pPr>
-              <w:pStyle w:val="BodyText"/>
-            </w:pPr>
-          </w:p>
-          <w:p>
-            <w:pPr>
-              <w:rPr>
-                <w:rFonts w:ascii="Times New Roman" w:eastAsia="Times New Roman" w:hAnsi="Times New Roman" w:cs="Times New Roman"/>
-              </w:rPr>
-            </w:pPr>
-            <w:r>
-              <w:fldChar w:fldCharType="begin"/>
-            </w:r>
-            <w:r>
-              <w:instrText xml:space="preserve"> INCLUDEPICTURE "https://encrypted-tbn0.gstatic.com/images?q=tbn:ANd9GcRxv9iMOOso5joceMOrGNsGn2KwE6geIjZgV7-2kozk1DYs0Cns" \* MERGEFORMATINET </w:instrText>
-            </w:r>
-            <w:r>
-              <w:fldChar w:fldCharType="separate"/>
-            </w:r>
-            <w:r>
-              <w:rPr>
-                <w:noProof/>
-              </w:rPr>
-              <w:fldChar w:fldCharType="begin"/>
-            </w:r>
-            <w:r>
-              <w:rPr>
-                <w:noProof/>
-              </w:rPr>
-              <w:instrText xml:space="preserve"> INCLUDEPICTURE  "https://encrypted-tbn0.gstatic.com/images?q=tbn:ANd9GcRxv9iMOOso5joceMOrGNsGn2KwE6geIjZgV7-2kozk1DYs0Cns" \* MERGEFORMATINET </w:instrText>
-            </w:r>
-            <w:r>
-              <w:rPr>
-                <w:noProof/>
-              </w:rPr>
-              <w:fldChar w:fldCharType="separate"/>
-            </w:r>
-            <w:r>
-              <w:rPr>
-                <w:noProof/>
-              </w:rPr>
-              <w:fldChar w:fldCharType="begin"/>
-            </w:r>
-            <w:r>
-              <w:rPr>
-                <w:noProof/>
-              </w:rPr>
-              <w:instrText xml:space="preserve"> INCLUDEPICTURE  "https://encrypted-tbn0.gstatic.com/images?q=tbn:ANd9GcRxv9iMOOso5joceMOrGNsGn2KwE6geIjZgV7-2kozk1DYs0Cns" \* MERGEFORMATINET </w:instrText>
-            </w:r>
-            <w:r>
-              <w:rPr>
-                <w:noProof/>
-              </w:rPr>
-              <w:fldChar w:fldCharType="separate"/>
-            </w:r>
-            <w:r>
-              <w:rPr>
-                <w:noProof/>
-              </w:rPr>
-              <w:fldChar w:fldCharType="begin"/>
-            </w:r>
-            <w:r>
-              <w:rPr>
-                <w:noProof/>
-              </w:rPr>
-              <w:instrText xml:space="preserve"> INCLUDEPICTURE  "https://encrypted-tbn0.gstatic.com/images?q=tbn:ANd9GcRxv9iMOOso5joceMOrGNsGn2KwE6geIjZgV7-2kozk1DYs0Cns" \* MERGEFORMATINET </w:instrText>
-            </w:r>
-            <w:r>
-              <w:rPr>
-                <w:noProof/>
-              </w:rPr>
-              <w:fldChar w:fldCharType="separate"/>
-            </w:r>
-            <w:r>
-              <w:rPr>
-                <w:noProof/>
-              </w:rPr>
-              <w:fldChar w:fldCharType="begin"/>
-            </w:r>
-            <w:r>
-              <w:rPr>
-                <w:noProof/>
-              </w:rPr>
-              <w:instrText xml:space="preserve"> INCLUDEPICTURE  "https://encrypted-tbn0.gstatic.com/images?q=tbn:ANd9GcRxv9iMOOso5joceMOrGNsGn2KwE6geIjZgV7-2kozk1DYs0Cns" \* MERGEFORMATINET </w:instrText>
-            </w:r>
-            <w:r>
-              <w:rPr>
-                <w:noProof/>
-              </w:rPr>
-              <w:fldChar w:fldCharType="separate"/>
-            </w:r>
-            <w:r>
-              <w:rPr>
-                <w:noProof/>
-              </w:rPr>
-              <w:fldChar w:fldCharType="begin"/>
-            </w:r>
-            <w:r>
-              <w:rPr>
-                <w:noProof/>
-              </w:rPr>
-              <w:instrText xml:space="preserve"> INCLUDEPICTURE  "https://encrypted-tbn0.gstatic.com/images?q=tbn:ANd9GcRxv9iMOOso5joceMOrGNsGn2KwE6geIjZgV7-2kozk1DYs0Cns" \* MERGEFORMATINET </w:instrText>
-            </w:r>
-            <w:r>
-              <w:rPr>
-                <w:noProof/>
-              </w:rPr>
-              <w:fldChar w:fldCharType="separate"/>
-            </w:r>
-            <w:r>
-              <w:rPr>
-                <w:noProof/>
-              </w:rPr>
-              <w:fldChar w:fldCharType="begin"/>
-            </w:r>
-            <w:r>
-              <w:rPr>
-                <w:noProof/>
-              </w:rPr>
-              <w:instrText xml:space="preserve"> INCLUDEPICTURE  "https://encrypted-tbn0.gstatic.com/images?q=tbn:ANd9GcRxv9iMOOso5joceMOrGNsGn2KwE6geIjZgV7-2kozk1DYs0Cns" \* MERGEFORMATINET </w:instrText>
-            </w:r>
-            <w:r>
-              <w:rPr>
-                <w:noProof/>
-              </w:rPr>
-              <w:fldChar w:fldCharType="separate"/>
-            </w:r>
-            <w:r>
-              <w:rPr>
-                <w:noProof/>
-              </w:rPr>
-              <w:fldChar w:fldCharType="begin"/>
-            </w:r>
-            <w:r>
-              <w:rPr>
-                <w:noProof/>
-              </w:rPr>
-              <w:instrText xml:space="preserve"> INCLUDEPICTURE  "https://encrypted-tbn0.gstatic.com/images?q=tbn:ANd9GcRxv9iMOOso5joceMOrGNsGn2KwE6geIjZgV7-2kozk1DYs0Cns" \* MERGEFORMATINET </w:instrText>
-            </w:r>
-            <w:r>
-              <w:rPr>
-                <w:noProof/>
-              </w:rPr>
-              <w:fldChar w:fldCharType="separate"/>
-            </w:r>
-            <w:r>
-              <w:rPr>
-                <w:noProof/>
-              </w:rPr>
-              <w:fldChar w:fldCharType="begin"/>
-            </w:r>
-            <w:r>
-              <w:rPr>
-                <w:noProof/>
-              </w:rPr>
-              <w:instrText xml:space="preserve"> INCLUDEPICTURE  "https://encrypted-tbn0.gstatic.com/images?q=tbn:ANd9GcRxv9iMOOso5joceMOrGNsGn2KwE6geIjZgV7-2kozk1DYs0Cns" \* MERGEFORMATINET </w:instrText>
-            </w:r>
-            <w:r>
-              <w:rPr>
-                <w:noProof/>
-              </w:rPr>
-              <w:fldChar w:fldCharType="separate"/>
-            </w:r>
-            <w:r>
-              <w:rPr>
-                <w:noProof/>
-              </w:rPr>
-              <w:fldChar w:fldCharType="begin"/>
-            </w:r>
-            <w:r>
-              <w:rPr>
-                <w:noProof/>
-              </w:rPr>
-              <w:instrText xml:space="preserve"> INCLUDEPICTURE  "https://encrypted-tbn0.gstatic.com/images?q=tbn:ANd9GcRxv9iMOOso5joceMOrGNsGn2KwE6geIjZgV7-2kozk1DYs0Cns" \* MERGEFORMATINET </w:instrText>
-            </w:r>
-            <w:r>
-              <w:rPr>
-                <w:noProof/>
-              </w:rPr>
-              <w:fldChar w:fldCharType="separate"/>
-            </w:r>
-            <w:r>
-              <w:rPr>
-                <w:noProof/>
-              </w:rPr>
-              <w:fldChar w:fldCharType="begin"/>
-            </w:r>
-            <w:r>
-              <w:rPr>
-                <w:noProof/>
-              </w:rPr>
-              <w:instrText xml:space="preserve"> INCLUDEPICTURE  "https://encrypted-tbn0.gstatic.com/images?q=tbn:ANd9GcRxv9iMOOso5joceMOrGNsGn2KwE6geIjZgV7-2kozk1DYs0Cns" \* MERGEFORMATINET </w:instrText>
-            </w:r>
-            <w:r>
-              <w:rPr>
-                <w:noProof/>
-              </w:rPr>
-              <w:fldChar w:fldCharType="separate"/>
-            </w:r>
-            <w:r>
-              <w:rPr>
-                <w:noProof/>
-              </w:rPr>
-              <w:fldChar w:fldCharType="begin"/>
-            </w:r>
-            <w:r>
-              <w:rPr>
-                <w:noProof/>
-              </w:rPr>
-              <w:instrText xml:space="preserve"> INCLUDEPICTURE  "https://encrypted-tbn0.gstatic.com/images?q=tbn:ANd9GcRxv9iMOOso5joceMOrGNsGn2KwE6geIjZgV7-2kozk1DYs0Cns" \* MERGEFORMATINET </w:instrText>
-            </w:r>
-            <w:r>
-              <w:rPr>
-                <w:noProof/>
-              </w:rPr>
-              <w:fldChar w:fldCharType="separate"/>
-            </w:r>
-            <w:r>
-              <w:rPr>
-                <w:noProof/>
-              </w:rPr>
-              <w:fldChar w:fldCharType="begin"/>
-            </w:r>
-            <w:r>
-              <w:rPr>
-                <w:noProof/>
-              </w:rPr>
-              <w:instrText xml:space="preserve"> INCLUDEPICTURE  "https://encrypted-tbn0.gstatic.com/images?q=tbn:ANd9GcRxv9iMOOso5joceMOrGNsGn2KwE6geIjZgV7-2kozk1DYs0Cns" \* MERGEFORMATINET </w:instrText>
-            </w:r>
-            <w:r>
-              <w:rPr>
-                <w:noProof/>
-              </w:rPr>
-              <w:fldChar w:fldCharType="separate"/>
-            </w:r>
-            <w:r>
-              <w:rPr>
-                <w:noProof/>
-              </w:rPr>
-              <w:fldChar w:fldCharType="begin"/>
-            </w:r>
-            <w:r>
-              <w:rPr>
-                <w:noProof/>
-              </w:rPr>
-              <w:instrText xml:space="preserve"> INCLUDEPICTURE  "https://encrypted-tbn0.gstatic.com/images?q=tbn:ANd9GcRxv9iMOOso5joceMOrGNsGn2KwE6geIjZgV7-2kozk1DYs0Cns" \* MERGEFORMATINET </w:instrText>
-            </w:r>
-            <w:r>
-              <w:rPr>
-                <w:noProof/>
-              </w:rPr>
-              <w:fldChar w:fldCharType="separate"/>
-            </w:r>
-            <w:r>
-              <w:rPr>
-                <w:noProof/>
-              </w:rPr>
-              <w:fldChar w:fldCharType="begin"/>
-            </w:r>
-            <w:r>
-              <w:rPr>
-                <w:noProof/>
-              </w:rPr>
-              <w:instrText xml:space="preserve"> </w:instrText>
-            </w:r>
-            <w:r>
-              <w:rPr>
-                <w:noProof/>
-              </w:rPr>
-              <w:instrText>INCLUDEPICTURE  "https://encrypted-tbn0.gstatic.com/images?q=tbn:ANd9GcRxv9iMOOso5joceMOrGNsGn2KwE6geIjZgV7-2kozk1DYs0Cns" \* MERGEFORMATINET</w:instrText>
-            </w:r>
-            <w:r>
-              <w:rPr>
-                <w:noProof/>
-              </w:rPr>
-              <w:instrText xml:space="preserve"> </w:instrText>
-            </w:r>
-            <w:r>
-              <w:rPr>
-                <w:noProof/>
-              </w:rPr>
-              <w:fldChar w:fldCharType="separate"/>
-            </w:r>
-            <w:r>
-              <w:rPr>
-                <w:noProof/>
-              </w:rPr>
-              <w:pict w14:anchorId="71005560">
-                <v:shape id="_x0000_i1027" type="#_x0000_t75" alt="Image result for falmouth games academy" style="width:171.75pt;height:114pt;mso-width-percent:0;mso-height-percent:0;mso-width-percent:0;mso-height-percent:0">
-                  <v:imagedata r:id="rId12" r:href="rId13"/>
-                </v:shape>
-              </w:pict>
-            </w:r>
-            <w:r>
-              <w:rPr>
-                <w:noProof/>
-              </w:rPr>
-              <w:fldChar w:fldCharType="end"/>
-            </w:r>
-            <w:r>
-              <w:rPr>
-                <w:noProof/>
-              </w:rPr>
-              <w:fldChar w:fldCharType="end"/>
-            </w:r>
-            <w:r>
-              <w:rPr>
-                <w:noProof/>
-              </w:rPr>
-              <w:fldChar w:fldCharType="end"/>
-            </w:r>
-            <w:r>
-              <w:rPr>
-                <w:noProof/>
-              </w:rPr>
-              <w:fldChar w:fldCharType="end"/>
-            </w:r>
-            <w:r>
-              <w:rPr>
-                <w:noProof/>
-              </w:rPr>
-              <w:fldChar w:fldCharType="end"/>
-            </w:r>
-            <w:r>
-              <w:rPr>
-                <w:noProof/>
-              </w:rPr>
-              <w:fldChar w:fldCharType="end"/>
-            </w:r>
-            <w:r>
-              <w:rPr>
-                <w:noProof/>
-              </w:rPr>
-              <w:fldChar w:fldCharType="end"/>
-            </w:r>
-            <w:r>
-              <w:rPr>
-                <w:noProof/>
-              </w:rPr>
-              <w:fldChar w:fldCharType="end"/>
-            </w:r>
-            <w:r>
-              <w:rPr>
-                <w:noProof/>
-              </w:rPr>
-              <w:fldChar w:fldCharType="end"/>
-            </w:r>
-            <w:r>
-              <w:rPr>
-                <w:noProof/>
-              </w:rPr>
-              <w:fldChar w:fldCharType="end"/>
-            </w:r>
-            <w:r>
-              <w:rPr>
-                <w:noProof/>
-              </w:rPr>
-              <w:fldChar w:fldCharType="end"/>
-            </w:r>
-            <w:r>
-              <w:rPr>
-                <w:noProof/>
-              </w:rPr>
-              <w:fldChar w:fldCharType="end"/>
-            </w:r>
-            <w:r>
-              <w:rPr>
-                <w:noProof/>
-              </w:rPr>
-              <w:fldChar w:fldCharType="end"/>
-            </w:r>
-            <w:r>
-              <w:rPr>
-                <w:noProof/>
-              </w:rPr>
-              <w:fldChar w:fldCharType="end"/>
-            </w:r>
-            <w:r>
-              <w:fldChar w:fldCharType="end"/>
-            </w:r>
-          </w:p>
-          <w:p>
-            <w:pPr>
-              <w:pStyle w:val="BodyText"/>
-            </w:pPr>
-          </w:p>
-          <w:p>
-            <w:pPr>
-              <w:pStyle w:val="BodyText"/>
-            </w:pPr>
-          </w:p>
-          <w:p>
-            <w:pPr>
-              <w:pStyle w:val="NormalWeb"/>
-              <w:shd w:val="clear" w:color="auto" w:fill="FFFFFF"/>
-              <w:spacing w:before="0" w:beforeAutospacing="0" w:after="450" w:afterAutospacing="0"/>
-              <w:jc w:val="center"/>
-              <w:rPr>
-                <w:rFonts w:asciiTheme="minorHAnsi" w:hAnsiTheme="minorHAnsi" w:cstheme="minorHAnsi"/>
-                <w:b/>
-                <w:bCs/>
-                <w:i/>
-                <w:iCs/>
-                <w:color w:val="4A4A4A"/>
-              </w:rPr>
-            </w:pPr>
-            <w:r>
-              <w:rPr>
-                <w:rStyle w:val="Strong"/>
-                <w:rFonts w:asciiTheme="minorHAnsi" w:hAnsiTheme="minorHAnsi" w:cstheme="minorHAnsi"/>
-                <w:b w:val="0"/>
-                <w:bCs w:val="0"/>
-                <w:i/>
-                <w:iCs/>
-                <w:color w:val="363636"/>
-              </w:rPr>
-              <w:t>"</w:t>
-            </w:r>
-            <w:proofErr w:type="spellStart"/>
-            <w:proofErr w:type="gramStart"/>
-            <w:r>
-              <w:rPr>
-                <w:rStyle w:val="Strong"/>
-                <w:rFonts w:asciiTheme="minorHAnsi" w:hAnsiTheme="minorHAnsi" w:cstheme="minorHAnsi"/>
-                <w:b w:val="0"/>
-                <w:bCs w:val="0"/>
-                <w:i/>
-                <w:iCs/>
-                <w:color w:val="363636"/>
-              </w:rPr>
-              <w:t>Lets</w:t>
-            </w:r>
-            <w:proofErr w:type="spellEnd"/>
-            <w:proofErr w:type="gramEnd"/>
-            <w:r>
-              <w:rPr>
-                <w:rStyle w:val="Strong"/>
-                <w:rFonts w:asciiTheme="minorHAnsi" w:hAnsiTheme="minorHAnsi" w:cstheme="minorHAnsi"/>
-                <w:b w:val="0"/>
-                <w:bCs w:val="0"/>
-                <w:i/>
-                <w:iCs/>
-                <w:color w:val="363636"/>
-              </w:rPr>
-              <w:t xml:space="preserve"> optimize for player experience rather than what we think will make more money."</w:t>
+              <w:t>"Lets optimize for player experience rather than what we think will make more money."</w:t>
             </w:r>
           </w:p>
           <w:p>
@@ -1755,7 +1717,6 @@
             <w:r>
               <w:t xml:space="preserve">This document should be created in </w:t>
             </w:r>
-            <w:proofErr w:type="spellStart"/>
             <w:r>
               <w:rPr>
                 <w:b/>
@@ -1770,7 +1731,6 @@
               </w:rPr>
               <w:t>owerpoint</w:t>
             </w:r>
-            <w:proofErr w:type="spellEnd"/>
             <w:r>
               <w:t xml:space="preserve"> (formatted like a presentation) and it should contain the following:</w:t>
             </w:r>
@@ -1991,10 +1951,7 @@
               <w:pStyle w:val="Heading1"/>
             </w:pPr>
             <w:r>
-              <w:t xml:space="preserve">Part </w:t>
-            </w:r>
-            <w:r>
-              <w:t>B</w:t>
+              <w:t>Part B</w:t>
             </w:r>
           </w:p>
           <w:p>
@@ -2011,24 +1968,23 @@
                 <w:b/>
                 <w:bCs/>
               </w:rPr>
-              <w:t>Create a game or assets for t</w:t>
-            </w:r>
-            <w:r>
+              <w:t>Create a game or assets for the concept in Part A</w:t>
+            </w:r>
+          </w:p>
+          <w:p>
+            <w:pPr>
+              <w:pStyle w:val="BodyText"/>
+              <w:jc w:val="left"/>
               <w:rPr>
                 <w:b/>
                 <w:bCs/>
               </w:rPr>
-              <w:t>he concept in Part A</w:t>
-            </w:r>
+            </w:pPr>
           </w:p>
           <w:p>
             <w:pPr>
               <w:pStyle w:val="BodyText"/>
               <w:jc w:val="left"/>
-              <w:rPr>
-                <w:b/>
-                <w:bCs/>
-              </w:rPr>
             </w:pPr>
           </w:p>
           <w:p>
@@ -2036,21 +1992,9 @@
               <w:pStyle w:val="BodyText"/>
               <w:jc w:val="left"/>
             </w:pPr>
-          </w:p>
-          <w:p>
-            <w:pPr>
-              <w:pStyle w:val="BodyText"/>
-              <w:jc w:val="left"/>
-            </w:pPr>
             <w:r>
               <w:lastRenderedPageBreak/>
-              <w:t xml:space="preserve">For the project, you </w:t>
-            </w:r>
-            <w:r>
-              <w:t>do not</w:t>
-            </w:r>
-            <w:r>
-              <w:t xml:space="preserve"> need to create a game, depending on your discipline, you could create one of the following:</w:t>
+              <w:t>For the project, you do not need to create a game, depending on your discipline, you could create one of the following:</w:t>
             </w:r>
           </w:p>
           <w:p>
@@ -2113,10 +2057,7 @@
               <w:t>Art</w:t>
             </w:r>
             <w:r>
-              <w:t xml:space="preserve"> – A selection of 2D/3D asset that could go into a game, this can be environment or character piece</w:t>
-            </w:r>
-            <w:r>
-              <w:t>s</w:t>
+              <w:t xml:space="preserve"> – A selection of 2D/3D asset that could go into a game, this can be environment or character pieces</w:t>
             </w:r>
           </w:p>
           <w:p>
@@ -2238,131 +2179,82 @@
                 <w:b/>
                 <w:bCs/>
               </w:rPr>
-              <w:t>four</w:t>
+              <w:t>four week’s worth</w:t>
+            </w:r>
+            <w:r>
+              <w:t xml:space="preserve"> of work on the Jam.</w:t>
             </w:r>
             <w:r>
               <w:rPr>
                 <w:b/>
                 <w:bCs/>
               </w:rPr>
-              <w:t xml:space="preserve"> </w:t>
-            </w:r>
-            <w:proofErr w:type="spellStart"/>
-            <w:proofErr w:type="gramStart"/>
+              <w:t xml:space="preserve"> Please do not leave this to the last minute.</w:t>
+            </w:r>
+          </w:p>
+          <w:p>
+            <w:pPr>
+              <w:pStyle w:val="BodyText"/>
+              <w:jc w:val="left"/>
+            </w:pPr>
+          </w:p>
+          <w:p>
+            <w:pPr>
+              <w:pStyle w:val="BodyText"/>
+              <w:jc w:val="left"/>
+            </w:pPr>
             <w:r>
               <w:rPr>
                 <w:b/>
                 <w:bCs/>
               </w:rPr>
-              <w:t>week’s</w:t>
-            </w:r>
-            <w:proofErr w:type="gramEnd"/>
-            <w:r>
+              <w:t>NB: You do not have to create an entire game or even a full playable prototype – you just have to have demonstrate your own creative work configured within a game engine. This can be any game engine, and your submission can involve 3rd party assets from outside of your discipline if desired – e.g. a programmer might use art from Open Game Art, or an audio student may use a game design &amp; code framework from the Unity Asset Store, etc.</w:t>
+            </w:r>
+          </w:p>
+          <w:p>
+            <w:pPr>
+              <w:pStyle w:val="BodyText"/>
+              <w:jc w:val="left"/>
               <w:rPr>
                 <w:b/>
                 <w:bCs/>
               </w:rPr>
-              <w:t xml:space="preserve"> worth</w:t>
-            </w:r>
-            <w:proofErr w:type="spellEnd"/>
-            <w:r>
-              <w:t xml:space="preserve"> of work on the Jam.</w:t>
+            </w:pPr>
+          </w:p>
+          <w:p>
+            <w:pPr>
+              <w:pStyle w:val="Heading1"/>
+            </w:pPr>
+            <w:r>
+              <w:t>Submission Instructions</w:t>
+            </w:r>
+          </w:p>
+          <w:p>
+            <w:pPr>
+              <w:pStyle w:val="BodyText"/>
+              <w:jc w:val="left"/>
+            </w:pPr>
+            <w:r>
+              <w:t>As a</w:t>
+            </w:r>
+            <w:r>
+              <w:t>n</w:t>
+            </w:r>
+            <w:r>
+              <w:t xml:space="preserve"> </w:t>
             </w:r>
             <w:r>
               <w:rPr>
                 <w:b/>
                 <w:bCs/>
               </w:rPr>
-              <w:t xml:space="preserve"> Please do not leave this to the last minute.</w:t>
-            </w:r>
-          </w:p>
-          <w:p>
-            <w:pPr>
-              <w:pStyle w:val="BodyText"/>
-              <w:jc w:val="left"/>
-            </w:pPr>
-          </w:p>
-          <w:p>
-            <w:pPr>
-              <w:pStyle w:val="BodyText"/>
-              <w:jc w:val="left"/>
-            </w:pPr>
-            <w:r>
-              <w:rPr>
-                <w:b/>
-                <w:bCs/>
-              </w:rPr>
-              <w:t xml:space="preserve">NB: You do not have to create an entire game or even a full playable prototype – you just </w:t>
-            </w:r>
-            <w:proofErr w:type="gramStart"/>
-            <w:r>
-              <w:rPr>
-                <w:b/>
-                <w:bCs/>
-              </w:rPr>
-              <w:t>have to</w:t>
-            </w:r>
-            <w:proofErr w:type="gramEnd"/>
-            <w:r>
-              <w:rPr>
-                <w:b/>
-                <w:bCs/>
-              </w:rPr>
-              <w:t xml:space="preserve"> have demonstrate your own creative work configured within a game engine. This can be any game engine, and your submission can involve 3rd party assets from outside of your discipline if desired – e.g. a programmer might use art from Open Game Art, or an audio student may use a game design &amp; code framework from the Unity Asset Store, etc.</w:t>
-            </w:r>
-          </w:p>
-          <w:p>
-            <w:pPr>
-              <w:pStyle w:val="BodyText"/>
-              <w:jc w:val="left"/>
-              <w:rPr>
-                <w:b/>
-                <w:bCs/>
-              </w:rPr>
-            </w:pPr>
-          </w:p>
-          <w:p>
-            <w:pPr>
-              <w:pStyle w:val="Heading1"/>
-            </w:pPr>
-            <w:r>
-              <w:t>Submission Instructions</w:t>
-            </w:r>
-          </w:p>
-          <w:p>
-            <w:pPr>
-              <w:pStyle w:val="BodyText"/>
-              <w:jc w:val="left"/>
-            </w:pPr>
-            <w:r>
-              <w:t>As a</w:t>
-            </w:r>
-            <w:r>
-              <w:t>n</w:t>
-            </w:r>
-            <w:r>
-              <w:t xml:space="preserve"> </w:t>
-            </w:r>
-            <w:r>
-              <w:rPr>
-                <w:b/>
-                <w:bCs/>
-              </w:rPr>
               <w:t>individual</w:t>
             </w:r>
             <w:r>
               <w:t xml:space="preserve"> you</w:t>
             </w:r>
             <w:r>
-              <w:t xml:space="preserve"> </w:t>
-            </w:r>
-            <w:proofErr w:type="gramStart"/>
-            <w:r>
-              <w:t>have to</w:t>
-            </w:r>
-            <w:proofErr w:type="gramEnd"/>
-            <w:r>
-              <w:t xml:space="preserve"> submit a zip file to the </w:t>
+              <w:t xml:space="preserve"> have to submit a zip file to the </w:t>
             </w:r>
             <w:r>
               <w:t>GAM240</w:t>
@@ -2390,15 +2282,7 @@
               <w:jc w:val="left"/>
             </w:pPr>
             <w:r>
-              <w:t xml:space="preserve">The </w:t>
-            </w:r>
-            <w:proofErr w:type="spellStart"/>
-            <w:r>
-              <w:t>Powerpoint</w:t>
-            </w:r>
-            <w:proofErr w:type="spellEnd"/>
-            <w:r>
-              <w:t xml:space="preserve"> from </w:t>
+              <w:t xml:space="preserve">The Powerpoint from </w:t>
             </w:r>
             <w:r>
               <w:rPr>
@@ -2418,16 +2302,11 @@
               <w:jc w:val="left"/>
             </w:pPr>
             <w:r>
-              <w:t xml:space="preserve">A directory which contains a </w:t>
-            </w:r>
-            <w:proofErr w:type="gramStart"/>
-            <w:r>
-              <w:t>build</w:t>
+              <w:t>A directory which contains a build</w:t>
             </w:r>
             <w:r>
               <w:t>/assets</w:t>
             </w:r>
-            <w:proofErr w:type="gramEnd"/>
             <w:r>
               <w:t xml:space="preserve"> </w:t>
             </w:r>
@@ -2579,15 +2458,7 @@
               <w:jc w:val="left"/>
             </w:pPr>
             <w:r>
-              <w:t xml:space="preserve">Falmouth University policy states that deadlines must only be specified on the </w:t>
-            </w:r>
-            <w:proofErr w:type="spellStart"/>
-            <w:r>
-              <w:t>MyFalmouth</w:t>
-            </w:r>
-            <w:proofErr w:type="spellEnd"/>
-            <w:r>
-              <w:t xml:space="preserve"> system.</w:t>
+              <w:t>Falmouth University policy states that deadlines must only be specified on the MyFalmouth system.</w:t>
             </w:r>
           </w:p>
           <w:p>
@@ -3359,15 +3230,7 @@
                 <w:sz w:val="16"/>
                 <w:szCs w:val="16"/>
               </w:rPr>
-              <w:t>1</w:t>
-            </w:r>
-            <w:r>
-              <w:rPr>
-                <w:rFonts w:asciiTheme="minorHAnsi" w:hAnsiTheme="minorHAnsi"/>
-                <w:sz w:val="16"/>
-                <w:szCs w:val="16"/>
-              </w:rPr>
-              <w:t>0</w:t>
+              <w:t>10</w:t>
             </w:r>
             <w:r>
               <w:rPr>
@@ -3450,27 +3313,7 @@
                 <w:sz w:val="16"/>
                 <w:szCs w:val="16"/>
               </w:rPr>
-              <w:t xml:space="preserve">The core features of the game have not been explained in any </w:t>
-            </w:r>
-            <w:proofErr w:type="gramStart"/>
-            <w:r>
-              <w:rPr>
-                <w:rStyle w:val="normaltextrun"/>
-                <w:rFonts w:ascii="Calibri" w:hAnsi="Calibri" w:cs="Calibri"/>
-                <w:sz w:val="16"/>
-                <w:szCs w:val="16"/>
-              </w:rPr>
-              <w:t>great detail</w:t>
-            </w:r>
-            <w:proofErr w:type="gramEnd"/>
-            <w:r>
-              <w:rPr>
-                <w:rStyle w:val="normaltextrun"/>
-                <w:rFonts w:ascii="Calibri" w:hAnsi="Calibri" w:cs="Calibri"/>
-                <w:sz w:val="16"/>
-                <w:szCs w:val="16"/>
-              </w:rPr>
-              <w:t>.</w:t>
+              <w:t>The core features of the game have not been explained in any great detail.</w:t>
             </w:r>
             <w:r>
               <w:rPr>
@@ -3554,27 +3397,7 @@
                 <w:sz w:val="16"/>
                 <w:szCs w:val="16"/>
               </w:rPr>
-              <w:t xml:space="preserve">The core features of the game have not been explained in </w:t>
-            </w:r>
-            <w:proofErr w:type="gramStart"/>
-            <w:r>
-              <w:rPr>
-                <w:rStyle w:val="normaltextrun"/>
-                <w:rFonts w:ascii="Calibri" w:hAnsi="Calibri" w:cs="Calibri"/>
-                <w:sz w:val="16"/>
-                <w:szCs w:val="16"/>
-              </w:rPr>
-              <w:t>great detail</w:t>
-            </w:r>
-            <w:proofErr w:type="gramEnd"/>
-            <w:r>
-              <w:rPr>
-                <w:rStyle w:val="normaltextrun"/>
-                <w:rFonts w:ascii="Calibri" w:hAnsi="Calibri" w:cs="Calibri"/>
-                <w:sz w:val="16"/>
-                <w:szCs w:val="16"/>
-              </w:rPr>
-              <w:t>.</w:t>
+              <w:t>The core features of the game have not been explained in great detail.</w:t>
             </w:r>
             <w:r>
               <w:rPr>
@@ -4063,47 +3886,7 @@
                 <w:sz w:val="16"/>
                 <w:szCs w:val="16"/>
               </w:rPr>
-              <w:t xml:space="preserve">The core features of the game have been </w:t>
-            </w:r>
-            <w:proofErr w:type="gramStart"/>
-            <w:r>
-              <w:rPr>
-                <w:rStyle w:val="normaltextrun"/>
-                <w:rFonts w:ascii="Calibri" w:hAnsi="Calibri" w:cs="Calibri"/>
-                <w:sz w:val="16"/>
-                <w:szCs w:val="16"/>
-              </w:rPr>
-              <w:t>explained  and</w:t>
-            </w:r>
-            <w:proofErr w:type="gramEnd"/>
-            <w:r>
-              <w:rPr>
-                <w:rStyle w:val="normaltextrun"/>
-                <w:rFonts w:ascii="Calibri" w:hAnsi="Calibri" w:cs="Calibri"/>
-                <w:sz w:val="16"/>
-                <w:szCs w:val="16"/>
-              </w:rPr>
-              <w:t xml:space="preserve"> </w:t>
-            </w:r>
-            <w:proofErr w:type="spellStart"/>
-            <w:r>
-              <w:rPr>
-                <w:rStyle w:val="normaltextrun"/>
-                <w:rFonts w:ascii="Calibri" w:hAnsi="Calibri" w:cs="Calibri"/>
-                <w:sz w:val="16"/>
-                <w:szCs w:val="16"/>
-              </w:rPr>
-              <w:t>contextualised</w:t>
-            </w:r>
-            <w:proofErr w:type="spellEnd"/>
-            <w:r>
-              <w:rPr>
-                <w:rStyle w:val="normaltextrun"/>
-                <w:rFonts w:ascii="Calibri" w:hAnsi="Calibri" w:cs="Calibri"/>
-                <w:sz w:val="16"/>
-                <w:szCs w:val="16"/>
-              </w:rPr>
-              <w:t xml:space="preserve"> emphatically, with clear vision and holistic design. </w:t>
+              <w:t>The core features of the game have been explained  and contextualised emphatically, with clear vision and holistic design. </w:t>
             </w:r>
             <w:r>
               <w:rPr>
@@ -4214,15 +3997,7 @@
                 <w:sz w:val="16"/>
                 <w:szCs w:val="16"/>
               </w:rPr>
-              <w:t>1</w:t>
-            </w:r>
-            <w:r>
-              <w:rPr>
-                <w:rFonts w:asciiTheme="minorHAnsi" w:hAnsiTheme="minorHAnsi"/>
-                <w:sz w:val="16"/>
-                <w:szCs w:val="16"/>
-              </w:rPr>
-              <w:t>0</w:t>
+              <w:t>10</w:t>
             </w:r>
             <w:r>
               <w:rPr>
@@ -4663,15 +4438,7 @@
                 <w:sz w:val="16"/>
                 <w:szCs w:val="16"/>
               </w:rPr>
-              <w:t>1</w:t>
-            </w:r>
-            <w:r>
-              <w:rPr>
-                <w:rFonts w:asciiTheme="minorHAnsi" w:hAnsiTheme="minorHAnsi"/>
-                <w:sz w:val="16"/>
-                <w:szCs w:val="16"/>
-              </w:rPr>
-              <w:t>0</w:t>
+              <w:t>10</w:t>
             </w:r>
             <w:r>
               <w:rPr>
@@ -5287,25 +5054,7 @@
                 <w:sz w:val="16"/>
                 <w:szCs w:val="16"/>
               </w:rPr>
-              <w:t xml:space="preserve">The student seems to have </w:t>
-            </w:r>
-            <w:proofErr w:type="spellStart"/>
-            <w:r>
-              <w:rPr>
-                <w:rFonts w:asciiTheme="minorHAnsi" w:hAnsiTheme="minorHAnsi"/>
-                <w:sz w:val="16"/>
-                <w:szCs w:val="16"/>
-              </w:rPr>
-              <w:t>prioritised</w:t>
-            </w:r>
-            <w:proofErr w:type="spellEnd"/>
-            <w:r>
-              <w:rPr>
-                <w:rFonts w:asciiTheme="minorHAnsi" w:hAnsiTheme="minorHAnsi"/>
-                <w:sz w:val="16"/>
-                <w:szCs w:val="16"/>
-              </w:rPr>
-              <w:t xml:space="preserve"> some of the task for their specialism.</w:t>
+              <w:t>The student seems to have prioritised some of the task for their specialism.</w:t>
             </w:r>
           </w:p>
         </w:tc>
@@ -5445,25 +5194,7 @@
                 <w:sz w:val="16"/>
                 <w:szCs w:val="16"/>
               </w:rPr>
-              <w:t xml:space="preserve">The development plan has been provided but it </w:t>
-            </w:r>
-            <w:proofErr w:type="gramStart"/>
-            <w:r>
-              <w:rPr>
-                <w:rFonts w:asciiTheme="minorHAnsi" w:hAnsiTheme="minorHAnsi"/>
-                <w:sz w:val="16"/>
-                <w:szCs w:val="16"/>
-              </w:rPr>
-              <w:t>doesn’t</w:t>
-            </w:r>
-            <w:proofErr w:type="gramEnd"/>
-            <w:r>
-              <w:rPr>
-                <w:rFonts w:asciiTheme="minorHAnsi" w:hAnsiTheme="minorHAnsi"/>
-                <w:sz w:val="16"/>
-                <w:szCs w:val="16"/>
-              </w:rPr>
-              <w:t xml:space="preserve"> have any details</w:t>
+              <w:t>The development plan has been provided but it doesn’t have any details</w:t>
             </w:r>
             <w:r>
               <w:rPr>
@@ -5614,33 +5345,7 @@
                 <w:sz w:val="16"/>
                 <w:szCs w:val="16"/>
               </w:rPr>
-              <w:t>The student has also provided a timeline with</w:t>
-            </w:r>
-            <w:r>
-              <w:rPr>
-                <w:rFonts w:asciiTheme="minorHAnsi" w:hAnsiTheme="minorHAnsi"/>
-                <w:sz w:val="16"/>
-                <w:szCs w:val="16"/>
-              </w:rPr>
-              <w:t xml:space="preserve"> dates for key </w:t>
-            </w:r>
-            <w:proofErr w:type="spellStart"/>
-            <w:r>
-              <w:rPr>
-                <w:rFonts w:asciiTheme="minorHAnsi" w:hAnsiTheme="minorHAnsi"/>
-                <w:sz w:val="16"/>
-                <w:szCs w:val="16"/>
-              </w:rPr>
-              <w:t>miletstones</w:t>
-            </w:r>
-            <w:proofErr w:type="spellEnd"/>
-            <w:r>
-              <w:rPr>
-                <w:rFonts w:asciiTheme="minorHAnsi" w:hAnsiTheme="minorHAnsi"/>
-                <w:sz w:val="16"/>
-                <w:szCs w:val="16"/>
-              </w:rPr>
-              <w:t xml:space="preserve"> in the project.</w:t>
+              <w:t>The student has also provided a timeline with dates for key miletstones in the project.</w:t>
             </w:r>
           </w:p>
         </w:tc>
@@ -5691,15 +5396,7 @@
                 <w:sz w:val="16"/>
                 <w:szCs w:val="16"/>
               </w:rPr>
-              <w:t>The student has also provided a timeline</w:t>
-            </w:r>
-            <w:r>
-              <w:rPr>
-                <w:rFonts w:asciiTheme="minorHAnsi" w:hAnsiTheme="minorHAnsi"/>
-                <w:sz w:val="16"/>
-                <w:szCs w:val="16"/>
-              </w:rPr>
-              <w:t xml:space="preserve"> with a detailed breakdown of delivery dates.</w:t>
+              <w:t>The student has also provided a timeline with a detailed breakdown of delivery dates.</w:t>
             </w:r>
           </w:p>
         </w:tc>
@@ -5882,16 +5579,7 @@
                 <w:sz w:val="16"/>
                 <w:szCs w:val="16"/>
               </w:rPr>
-              <w:t>5</w:t>
-            </w:r>
-            <w:r>
-              <w:rPr>
-                <w:rFonts w:asciiTheme="minorHAnsi" w:hAnsiTheme="minorHAnsi"/>
-                <w:bCs/>
-                <w:sz w:val="16"/>
-                <w:szCs w:val="16"/>
-              </w:rPr>
-              <w:t>%</w:t>
+              <w:t>5%</w:t>
             </w:r>
           </w:p>
         </w:tc>
@@ -5915,27 +5603,7 @@
                 <w:sz w:val="16"/>
                 <w:szCs w:val="16"/>
               </w:rPr>
-              <w:t xml:space="preserve">There are no pitch </w:t>
-            </w:r>
-            <w:proofErr w:type="gramStart"/>
-            <w:r>
-              <w:rPr>
-                <w:rStyle w:val="normaltextrun"/>
-                <w:rFonts w:ascii="Calibri" w:hAnsi="Calibri" w:cs="Calibri"/>
-                <w:sz w:val="16"/>
-                <w:szCs w:val="16"/>
-              </w:rPr>
-              <w:t>materials</w:t>
-            </w:r>
-            <w:proofErr w:type="gramEnd"/>
-            <w:r>
-              <w:rPr>
-                <w:rStyle w:val="normaltextrun"/>
-                <w:rFonts w:ascii="Calibri" w:hAnsi="Calibri" w:cs="Calibri"/>
-                <w:sz w:val="16"/>
-                <w:szCs w:val="16"/>
-              </w:rPr>
-              <w:t xml:space="preserve"> or they are of a very low level of quality.</w:t>
+              <w:t>There are no pitch materials or they are of a very low level of quality.</w:t>
             </w:r>
             <w:r>
               <w:rPr>
@@ -6180,10 +5848,7 @@
         <w:t>Marking Rubric</w:t>
       </w:r>
       <w:r>
-        <w:t xml:space="preserve">: </w:t>
-      </w:r>
-      <w:r>
-        <w:t>Part B - Delivery</w:t>
+        <w:t>: Part B - Delivery</w:t>
       </w:r>
     </w:p>
     <w:tbl>
@@ -6564,106 +6229,8 @@
           <w:tcPr>
             <w:tcW w:w="1134" w:type="dxa"/>
             <w:vMerge w:val="restart"/>
+            <w:vAlign w:val="center"/>
           </w:tcPr>
-          <w:p>
-            <w:pPr>
-              <w:contextualSpacing/>
-              <w:jc w:val="center"/>
-              <w:rPr>
-                <w:rFonts w:asciiTheme="minorHAnsi" w:hAnsiTheme="minorHAnsi"/>
-                <w:sz w:val="16"/>
-                <w:szCs w:val="16"/>
-              </w:rPr>
-            </w:pPr>
-          </w:p>
-          <w:p>
-            <w:pPr>
-              <w:contextualSpacing/>
-              <w:jc w:val="center"/>
-              <w:rPr>
-                <w:rFonts w:asciiTheme="minorHAnsi" w:hAnsiTheme="minorHAnsi"/>
-                <w:sz w:val="16"/>
-                <w:szCs w:val="16"/>
-              </w:rPr>
-            </w:pPr>
-          </w:p>
-          <w:p>
-            <w:pPr>
-              <w:contextualSpacing/>
-              <w:jc w:val="center"/>
-              <w:rPr>
-                <w:rFonts w:asciiTheme="minorHAnsi" w:hAnsiTheme="minorHAnsi"/>
-                <w:sz w:val="16"/>
-                <w:szCs w:val="16"/>
-              </w:rPr>
-            </w:pPr>
-          </w:p>
-          <w:p>
-            <w:pPr>
-              <w:contextualSpacing/>
-              <w:jc w:val="center"/>
-              <w:rPr>
-                <w:rFonts w:asciiTheme="minorHAnsi" w:hAnsiTheme="minorHAnsi"/>
-                <w:sz w:val="16"/>
-                <w:szCs w:val="16"/>
-              </w:rPr>
-            </w:pPr>
-          </w:p>
-          <w:p>
-            <w:pPr>
-              <w:contextualSpacing/>
-              <w:jc w:val="center"/>
-              <w:rPr>
-                <w:rFonts w:asciiTheme="minorHAnsi" w:hAnsiTheme="minorHAnsi"/>
-                <w:sz w:val="16"/>
-                <w:szCs w:val="16"/>
-              </w:rPr>
-            </w:pPr>
-          </w:p>
-          <w:p>
-            <w:pPr>
-              <w:contextualSpacing/>
-              <w:jc w:val="center"/>
-              <w:rPr>
-                <w:rFonts w:asciiTheme="minorHAnsi" w:hAnsiTheme="minorHAnsi"/>
-                <w:sz w:val="16"/>
-                <w:szCs w:val="16"/>
-              </w:rPr>
-            </w:pPr>
-          </w:p>
-          <w:p>
-            <w:pPr>
-              <w:contextualSpacing/>
-              <w:jc w:val="center"/>
-              <w:rPr>
-                <w:rFonts w:asciiTheme="minorHAnsi" w:hAnsiTheme="minorHAnsi"/>
-                <w:sz w:val="16"/>
-                <w:szCs w:val="16"/>
-              </w:rPr>
-            </w:pPr>
-          </w:p>
-          <w:p>
-            <w:pPr>
-              <w:contextualSpacing/>
-              <w:jc w:val="center"/>
-              <w:rPr>
-                <w:rFonts w:asciiTheme="minorHAnsi" w:hAnsiTheme="minorHAnsi"/>
-                <w:sz w:val="16"/>
-                <w:szCs w:val="16"/>
-              </w:rPr>
-            </w:pPr>
-          </w:p>
-          <w:p>
-            <w:pPr>
-              <w:contextualSpacing/>
-              <w:jc w:val="center"/>
-              <w:rPr>
-                <w:rFonts w:asciiTheme="minorHAnsi" w:hAnsiTheme="minorHAnsi"/>
-                <w:sz w:val="16"/>
-                <w:szCs w:val="16"/>
-              </w:rPr>
-            </w:pPr>
-          </w:p>
           <w:p>
             <w:pPr>
               <w:contextualSpacing/>
@@ -6687,10 +6254,12 @@
         <w:tc>
           <w:tcPr>
             <w:tcW w:w="1002" w:type="dxa"/>
+            <w:vAlign w:val="center"/>
           </w:tcPr>
           <w:p>
             <w:pPr>
               <w:contextualSpacing/>
+              <w:jc w:val="center"/>
               <w:rPr>
                 <w:rFonts w:asciiTheme="minorHAnsi" w:hAnsiTheme="minorHAnsi"/>
                 <w:sz w:val="16"/>
@@ -6728,7 +6297,7 @@
                 <w:sz w:val="16"/>
                 <w:szCs w:val="16"/>
               </w:rPr>
-              <w:t xml:space="preserve">10% </w:t>
+              <w:t>10%</w:t>
             </w:r>
           </w:p>
         </w:tc>
@@ -6745,6 +6314,22 @@
                 <w:szCs w:val="16"/>
               </w:rPr>
             </w:pPr>
+            <w:r>
+              <w:rPr>
+                <w:rFonts w:asciiTheme="minorHAnsi" w:hAnsiTheme="minorHAnsi"/>
+                <w:sz w:val="16"/>
+                <w:szCs w:val="16"/>
+              </w:rPr>
+              <w:t>The quality of the work is lacking, feels like the student did not spend</w:t>
+            </w:r>
+            <w:r>
+              <w:rPr>
+                <w:rFonts w:asciiTheme="minorHAnsi" w:hAnsiTheme="minorHAnsi"/>
+                <w:sz w:val="16"/>
+                <w:szCs w:val="16"/>
+              </w:rPr>
+              <w:t xml:space="preserve"> the necessary amount of time on the project</w:t>
+            </w:r>
           </w:p>
         </w:tc>
         <w:tc>
@@ -6760,6 +6345,14 @@
                 <w:szCs w:val="16"/>
               </w:rPr>
             </w:pPr>
+            <w:r>
+              <w:rPr>
+                <w:rFonts w:asciiTheme="minorHAnsi" w:hAnsiTheme="minorHAnsi"/>
+                <w:sz w:val="16"/>
+                <w:szCs w:val="16"/>
+              </w:rPr>
+              <w:t>The quality is close to passable, however the work feels rushed and incomplete.</w:t>
+            </w:r>
           </w:p>
         </w:tc>
         <w:tc>
@@ -6775,6 +6368,14 @@
                 <w:szCs w:val="16"/>
               </w:rPr>
             </w:pPr>
+            <w:r>
+              <w:rPr>
+                <w:rFonts w:asciiTheme="minorHAnsi" w:hAnsiTheme="minorHAnsi"/>
+                <w:sz w:val="16"/>
+                <w:szCs w:val="16"/>
+              </w:rPr>
+              <w:t>The work is of an okay quality, there seems to be some evidence of iteration.</w:t>
+            </w:r>
           </w:p>
         </w:tc>
         <w:tc>
@@ -6790,6 +6391,30 @@
                 <w:szCs w:val="16"/>
               </w:rPr>
             </w:pPr>
+            <w:r>
+              <w:rPr>
+                <w:rFonts w:asciiTheme="minorHAnsi" w:hAnsiTheme="minorHAnsi"/>
+                <w:sz w:val="16"/>
+                <w:szCs w:val="16"/>
+              </w:rPr>
+              <w:t>The work is of a</w:t>
+            </w:r>
+            <w:r>
+              <w:rPr>
+                <w:rFonts w:asciiTheme="minorHAnsi" w:hAnsiTheme="minorHAnsi"/>
+                <w:sz w:val="16"/>
+                <w:szCs w:val="16"/>
+              </w:rPr>
+              <w:t xml:space="preserve"> </w:t>
+            </w:r>
+            <w:r>
+              <w:rPr>
+                <w:rFonts w:asciiTheme="minorHAnsi" w:hAnsiTheme="minorHAnsi"/>
+                <w:sz w:val="16"/>
+                <w:szCs w:val="16"/>
+              </w:rPr>
+              <w:t>good quality, there seems to be evidence of iteration.</w:t>
+            </w:r>
           </w:p>
         </w:tc>
         <w:tc>
@@ -6805,6 +6430,30 @@
                 <w:szCs w:val="16"/>
               </w:rPr>
             </w:pPr>
+            <w:r>
+              <w:rPr>
+                <w:rFonts w:asciiTheme="minorHAnsi" w:hAnsiTheme="minorHAnsi"/>
+                <w:sz w:val="16"/>
+                <w:szCs w:val="16"/>
+              </w:rPr>
+              <w:t xml:space="preserve">The work is of a very good quality, there seems to be </w:t>
+            </w:r>
+            <w:r>
+              <w:rPr>
+                <w:rFonts w:asciiTheme="minorHAnsi" w:hAnsiTheme="minorHAnsi"/>
+                <w:sz w:val="16"/>
+                <w:szCs w:val="16"/>
+              </w:rPr>
+              <w:t>good</w:t>
+            </w:r>
+            <w:r>
+              <w:rPr>
+                <w:rFonts w:asciiTheme="minorHAnsi" w:hAnsiTheme="minorHAnsi"/>
+                <w:sz w:val="16"/>
+                <w:szCs w:val="16"/>
+              </w:rPr>
+              <w:t xml:space="preserve"> evidence of iteration.</w:t>
+            </w:r>
           </w:p>
         </w:tc>
         <w:tc>
@@ -6820,6 +6469,30 @@
                 <w:szCs w:val="16"/>
               </w:rPr>
             </w:pPr>
+            <w:r>
+              <w:rPr>
+                <w:rFonts w:asciiTheme="minorHAnsi" w:hAnsiTheme="minorHAnsi"/>
+                <w:sz w:val="16"/>
+                <w:szCs w:val="16"/>
+              </w:rPr>
+              <w:t xml:space="preserve">The work is of an excellent quality, there seems to be </w:t>
+            </w:r>
+            <w:r>
+              <w:rPr>
+                <w:rFonts w:asciiTheme="minorHAnsi" w:hAnsiTheme="minorHAnsi"/>
+                <w:sz w:val="16"/>
+                <w:szCs w:val="16"/>
+              </w:rPr>
+              <w:t>very good</w:t>
+            </w:r>
+            <w:r>
+              <w:rPr>
+                <w:rFonts w:asciiTheme="minorHAnsi" w:hAnsiTheme="minorHAnsi"/>
+                <w:sz w:val="16"/>
+                <w:szCs w:val="16"/>
+              </w:rPr>
+              <w:t xml:space="preserve"> evidence of iteration.</w:t>
+            </w:r>
           </w:p>
         </w:tc>
         <w:tc>
@@ -6835,6 +6508,30 @@
                 <w:szCs w:val="16"/>
               </w:rPr>
             </w:pPr>
+            <w:r>
+              <w:rPr>
+                <w:rFonts w:asciiTheme="minorHAnsi" w:hAnsiTheme="minorHAnsi"/>
+                <w:sz w:val="16"/>
+                <w:szCs w:val="16"/>
+              </w:rPr>
+              <w:t xml:space="preserve">The work is of an industry standard of quality, there seems to be </w:t>
+            </w:r>
+            <w:r>
+              <w:rPr>
+                <w:rFonts w:asciiTheme="minorHAnsi" w:hAnsiTheme="minorHAnsi"/>
+                <w:sz w:val="16"/>
+                <w:szCs w:val="16"/>
+              </w:rPr>
+              <w:t>very good</w:t>
+            </w:r>
+            <w:r>
+              <w:rPr>
+                <w:rFonts w:asciiTheme="minorHAnsi" w:hAnsiTheme="minorHAnsi"/>
+                <w:sz w:val="16"/>
+                <w:szCs w:val="16"/>
+              </w:rPr>
+              <w:t xml:space="preserve"> evidence of iteration.</w:t>
+            </w:r>
           </w:p>
         </w:tc>
       </w:tr>
@@ -6858,6 +6555,7 @@
                 <w:between w:val="nil"/>
               </w:pBdr>
               <w:contextualSpacing/>
+              <w:jc w:val="center"/>
               <w:rPr>
                 <w:rFonts w:asciiTheme="minorHAnsi" w:hAnsiTheme="minorHAnsi"/>
                 <w:sz w:val="16"/>
@@ -6870,10 +6568,12 @@
           <w:tcPr>
             <w:tcW w:w="1134" w:type="dxa"/>
             <w:vMerge/>
+            <w:vAlign w:val="center"/>
           </w:tcPr>
           <w:p>
             <w:pPr>
               <w:contextualSpacing/>
+              <w:jc w:val="center"/>
               <w:rPr>
                 <w:rFonts w:asciiTheme="minorHAnsi" w:hAnsiTheme="minorHAnsi"/>
                 <w:sz w:val="16"/>
@@ -6885,23 +6585,25 @@
         <w:tc>
           <w:tcPr>
             <w:tcW w:w="1002" w:type="dxa"/>
+            <w:vAlign w:val="center"/>
           </w:tcPr>
           <w:p>
             <w:pPr>
               <w:contextualSpacing/>
-              <w:rPr>
-                <w:rFonts w:asciiTheme="minorHAnsi" w:hAnsiTheme="minorHAnsi"/>
-                <w:sz w:val="16"/>
-                <w:szCs w:val="16"/>
-              </w:rPr>
-            </w:pPr>
-            <w:r>
-              <w:rPr>
-                <w:rFonts w:asciiTheme="minorHAnsi" w:hAnsiTheme="minorHAnsi"/>
-                <w:sz w:val="16"/>
-                <w:szCs w:val="16"/>
-              </w:rPr>
-              <w:t>Quantity</w:t>
+              <w:jc w:val="center"/>
+              <w:rPr>
+                <w:rFonts w:asciiTheme="minorHAnsi" w:hAnsiTheme="minorHAnsi"/>
+                <w:sz w:val="16"/>
+                <w:szCs w:val="16"/>
+              </w:rPr>
+            </w:pPr>
+            <w:r>
+              <w:rPr>
+                <w:rFonts w:asciiTheme="minorHAnsi" w:hAnsiTheme="minorHAnsi"/>
+                <w:sz w:val="16"/>
+                <w:szCs w:val="16"/>
+              </w:rPr>
+              <w:t>Delivery</w:t>
             </w:r>
           </w:p>
         </w:tc>
@@ -6913,6 +6615,7 @@
           <w:p>
             <w:pPr>
               <w:contextualSpacing/>
+              <w:jc w:val="center"/>
               <w:rPr>
                 <w:rFonts w:asciiTheme="minorHAnsi" w:hAnsiTheme="minorHAnsi"/>
                 <w:sz w:val="16"/>
@@ -6942,6 +6645,24 @@
                 <w:szCs w:val="16"/>
               </w:rPr>
             </w:pPr>
+            <w:r>
+              <w:rPr>
+                <w:rFonts w:asciiTheme="minorHAnsi" w:hAnsiTheme="minorHAnsi"/>
+                <w:sz w:val="16"/>
+                <w:szCs w:val="16"/>
+              </w:rPr>
+              <w:t>You failed to delivery any work or there was not enough quantity for the referral period.</w:t>
+            </w:r>
+          </w:p>
+          <w:p>
+            <w:pPr>
+              <w:contextualSpacing/>
+              <w:rPr>
+                <w:rFonts w:asciiTheme="minorHAnsi" w:hAnsiTheme="minorHAnsi"/>
+                <w:sz w:val="16"/>
+                <w:szCs w:val="16"/>
+              </w:rPr>
+            </w:pPr>
           </w:p>
         </w:tc>
         <w:tc>
@@ -6957,6 +6678,24 @@
                 <w:szCs w:val="16"/>
               </w:rPr>
             </w:pPr>
+            <w:r>
+              <w:rPr>
+                <w:rFonts w:asciiTheme="minorHAnsi" w:hAnsiTheme="minorHAnsi"/>
+                <w:sz w:val="16"/>
+                <w:szCs w:val="16"/>
+              </w:rPr>
+              <w:t>You delivered some work, but this was nowhere near what was promised in the timeline from Part A</w:t>
+            </w:r>
+          </w:p>
+          <w:p>
+            <w:pPr>
+              <w:contextualSpacing/>
+              <w:rPr>
+                <w:rFonts w:asciiTheme="minorHAnsi" w:hAnsiTheme="minorHAnsi"/>
+                <w:sz w:val="16"/>
+                <w:szCs w:val="16"/>
+              </w:rPr>
+            </w:pPr>
           </w:p>
         </w:tc>
         <w:tc>
@@ -6972,6 +6711,14 @@
                 <w:szCs w:val="16"/>
               </w:rPr>
             </w:pPr>
+            <w:r>
+              <w:rPr>
+                <w:rFonts w:asciiTheme="minorHAnsi" w:hAnsiTheme="minorHAnsi"/>
+                <w:sz w:val="16"/>
+                <w:szCs w:val="16"/>
+              </w:rPr>
+              <w:t xml:space="preserve">You managed deliver partially on your plans from Part A. </w:t>
+            </w:r>
           </w:p>
         </w:tc>
         <w:tc>
@@ -6987,6 +6734,14 @@
                 <w:szCs w:val="16"/>
               </w:rPr>
             </w:pPr>
+            <w:r>
+              <w:rPr>
+                <w:rFonts w:asciiTheme="minorHAnsi" w:hAnsiTheme="minorHAnsi"/>
+                <w:sz w:val="16"/>
+                <w:szCs w:val="16"/>
+              </w:rPr>
+              <w:t>You managed to deliver on a good proportion of your plans from part A.</w:t>
+            </w:r>
           </w:p>
         </w:tc>
         <w:tc>
@@ -7002,6 +6757,14 @@
                 <w:szCs w:val="16"/>
               </w:rPr>
             </w:pPr>
+            <w:r>
+              <w:rPr>
+                <w:rFonts w:asciiTheme="minorHAnsi" w:hAnsiTheme="minorHAnsi"/>
+                <w:sz w:val="16"/>
+                <w:szCs w:val="16"/>
+              </w:rPr>
+              <w:t>You managed to deliver most of your plans from part A.</w:t>
+            </w:r>
           </w:p>
         </w:tc>
         <w:tc>
@@ -7017,6 +6780,14 @@
                 <w:szCs w:val="16"/>
               </w:rPr>
             </w:pPr>
+            <w:r>
+              <w:rPr>
+                <w:rFonts w:asciiTheme="minorHAnsi" w:hAnsiTheme="minorHAnsi"/>
+                <w:sz w:val="16"/>
+                <w:szCs w:val="16"/>
+              </w:rPr>
+              <w:t>You managed to deliver all your plans from part A.</w:t>
+            </w:r>
           </w:p>
         </w:tc>
         <w:tc>
@@ -7032,6 +6803,14 @@
                 <w:szCs w:val="16"/>
               </w:rPr>
             </w:pPr>
+            <w:r>
+              <w:rPr>
+                <w:rFonts w:asciiTheme="minorHAnsi" w:hAnsiTheme="minorHAnsi"/>
+                <w:sz w:val="16"/>
+                <w:szCs w:val="16"/>
+              </w:rPr>
+              <w:t>You managed to over deliver by adding addition elements not in your plans.</w:t>
+            </w:r>
           </w:p>
         </w:tc>
       </w:tr>
@@ -7082,10 +6861,12 @@
         <w:tc>
           <w:tcPr>
             <w:tcW w:w="1002" w:type="dxa"/>
+            <w:vAlign w:val="center"/>
           </w:tcPr>
           <w:p>
             <w:pPr>
               <w:contextualSpacing/>
+              <w:jc w:val="center"/>
               <w:rPr>
                 <w:rFonts w:asciiTheme="minorHAnsi" w:hAnsiTheme="minorHAnsi"/>
                 <w:sz w:val="16"/>
@@ -7140,6 +6921,24 @@
                 <w:szCs w:val="16"/>
               </w:rPr>
             </w:pPr>
+            <w:r>
+              <w:rPr>
+                <w:rFonts w:asciiTheme="minorHAnsi" w:hAnsiTheme="minorHAnsi"/>
+                <w:sz w:val="16"/>
+                <w:szCs w:val="16"/>
+              </w:rPr>
+              <w:t>The work you delivered doesn’t bare any resemblance to the concepts in Part A.</w:t>
+            </w:r>
+          </w:p>
+          <w:p>
+            <w:pPr>
+              <w:contextualSpacing/>
+              <w:rPr>
+                <w:rFonts w:asciiTheme="minorHAnsi" w:hAnsiTheme="minorHAnsi"/>
+                <w:sz w:val="16"/>
+                <w:szCs w:val="16"/>
+              </w:rPr>
+            </w:pPr>
           </w:p>
         </w:tc>
         <w:tc>
@@ -7155,6 +6954,24 @@
                 <w:szCs w:val="16"/>
               </w:rPr>
             </w:pPr>
+            <w:r>
+              <w:rPr>
+                <w:rFonts w:asciiTheme="minorHAnsi" w:hAnsiTheme="minorHAnsi"/>
+                <w:sz w:val="16"/>
+                <w:szCs w:val="16"/>
+              </w:rPr>
+              <w:t>There is some resemblance to the concepts shared in part A, however the work deviates vastly.</w:t>
+            </w:r>
+          </w:p>
+          <w:p>
+            <w:pPr>
+              <w:contextualSpacing/>
+              <w:rPr>
+                <w:rFonts w:asciiTheme="minorHAnsi" w:hAnsiTheme="minorHAnsi"/>
+                <w:sz w:val="16"/>
+                <w:szCs w:val="16"/>
+              </w:rPr>
+            </w:pPr>
           </w:p>
         </w:tc>
         <w:tc>
@@ -7170,6 +6987,24 @@
                 <w:szCs w:val="16"/>
               </w:rPr>
             </w:pPr>
+            <w:r>
+              <w:rPr>
+                <w:rFonts w:asciiTheme="minorHAnsi" w:hAnsiTheme="minorHAnsi"/>
+                <w:sz w:val="16"/>
+                <w:szCs w:val="16"/>
+              </w:rPr>
+              <w:t>There is some resemblance to the concepts in part A, however there are major differences.</w:t>
+            </w:r>
+          </w:p>
+          <w:p>
+            <w:pPr>
+              <w:contextualSpacing/>
+              <w:rPr>
+                <w:rFonts w:asciiTheme="minorHAnsi" w:hAnsiTheme="minorHAnsi"/>
+                <w:sz w:val="16"/>
+                <w:szCs w:val="16"/>
+              </w:rPr>
+            </w:pPr>
           </w:p>
         </w:tc>
         <w:tc>
@@ -7185,6 +7020,24 @@
                 <w:szCs w:val="16"/>
               </w:rPr>
             </w:pPr>
+            <w:r>
+              <w:rPr>
+                <w:rFonts w:asciiTheme="minorHAnsi" w:hAnsiTheme="minorHAnsi"/>
+                <w:sz w:val="16"/>
+                <w:szCs w:val="16"/>
+              </w:rPr>
+              <w:t>The work you delivered is mostly consistent with the concepts in Part A.</w:t>
+            </w:r>
+          </w:p>
+          <w:p>
+            <w:pPr>
+              <w:contextualSpacing/>
+              <w:rPr>
+                <w:rFonts w:asciiTheme="minorHAnsi" w:hAnsiTheme="minorHAnsi"/>
+                <w:sz w:val="16"/>
+                <w:szCs w:val="16"/>
+              </w:rPr>
+            </w:pPr>
           </w:p>
         </w:tc>
         <w:tc>
@@ -7200,6 +7053,24 @@
                 <w:szCs w:val="16"/>
               </w:rPr>
             </w:pPr>
+            <w:r>
+              <w:rPr>
+                <w:rFonts w:asciiTheme="minorHAnsi" w:hAnsiTheme="minorHAnsi"/>
+                <w:sz w:val="16"/>
+                <w:szCs w:val="16"/>
+              </w:rPr>
+              <w:t>The work you delivered is consistent with the concepts in Part A.</w:t>
+            </w:r>
+          </w:p>
+          <w:p>
+            <w:pPr>
+              <w:contextualSpacing/>
+              <w:rPr>
+                <w:rFonts w:asciiTheme="minorHAnsi" w:hAnsiTheme="minorHAnsi"/>
+                <w:sz w:val="16"/>
+                <w:szCs w:val="16"/>
+              </w:rPr>
+            </w:pPr>
           </w:p>
         </w:tc>
         <w:tc>
@@ -7215,12 +7086,146 @@
                 <w:szCs w:val="16"/>
               </w:rPr>
             </w:pPr>
+            <w:r>
+              <w:rPr>
+                <w:rFonts w:asciiTheme="minorHAnsi" w:hAnsiTheme="minorHAnsi"/>
+                <w:sz w:val="16"/>
+                <w:szCs w:val="16"/>
+              </w:rPr>
+              <w:t>The work you delivered is consistent with the concepts in Part A.</w:t>
+            </w:r>
+          </w:p>
+          <w:p>
+            <w:pPr>
+              <w:contextualSpacing/>
+              <w:rPr>
+                <w:rFonts w:asciiTheme="minorHAnsi" w:hAnsiTheme="minorHAnsi"/>
+                <w:sz w:val="16"/>
+                <w:szCs w:val="16"/>
+              </w:rPr>
+            </w:pPr>
+          </w:p>
+          <w:p>
+            <w:pPr>
+              <w:contextualSpacing/>
+              <w:rPr>
+                <w:rFonts w:asciiTheme="minorHAnsi" w:hAnsiTheme="minorHAnsi"/>
+                <w:sz w:val="16"/>
+                <w:szCs w:val="16"/>
+              </w:rPr>
+            </w:pPr>
+            <w:r>
+              <w:rPr>
+                <w:rFonts w:asciiTheme="minorHAnsi" w:hAnsiTheme="minorHAnsi"/>
+                <w:sz w:val="16"/>
+                <w:szCs w:val="16"/>
+              </w:rPr>
+              <w:t>You have also ensured that there is good consistency between pieces.</w:t>
+            </w:r>
+          </w:p>
+          <w:p>
+            <w:pPr>
+              <w:contextualSpacing/>
+              <w:rPr>
+                <w:rFonts w:asciiTheme="minorHAnsi" w:hAnsiTheme="minorHAnsi"/>
+                <w:sz w:val="16"/>
+                <w:szCs w:val="16"/>
+              </w:rPr>
+            </w:pPr>
+          </w:p>
+          <w:p>
+            <w:pPr>
+              <w:contextualSpacing/>
+              <w:rPr>
+                <w:rFonts w:asciiTheme="minorHAnsi" w:hAnsiTheme="minorHAnsi"/>
+                <w:sz w:val="16"/>
+                <w:szCs w:val="16"/>
+              </w:rPr>
+            </w:pPr>
           </w:p>
         </w:tc>
         <w:tc>
           <w:tcPr>
             <w:tcW w:w="1700" w:type="dxa"/>
           </w:tcPr>
+          <w:p>
+            <w:pPr>
+              <w:contextualSpacing/>
+              <w:rPr>
+                <w:rFonts w:asciiTheme="minorHAnsi" w:hAnsiTheme="minorHAnsi"/>
+                <w:sz w:val="16"/>
+                <w:szCs w:val="16"/>
+              </w:rPr>
+            </w:pPr>
+            <w:r>
+              <w:rPr>
+                <w:rFonts w:asciiTheme="minorHAnsi" w:hAnsiTheme="minorHAnsi"/>
+                <w:sz w:val="16"/>
+                <w:szCs w:val="16"/>
+              </w:rPr>
+              <w:t>The work you delivered is consistent with the concepts in Part A.</w:t>
+            </w:r>
+          </w:p>
+          <w:p>
+            <w:pPr>
+              <w:contextualSpacing/>
+              <w:rPr>
+                <w:rFonts w:asciiTheme="minorHAnsi" w:hAnsiTheme="minorHAnsi"/>
+                <w:sz w:val="16"/>
+                <w:szCs w:val="16"/>
+              </w:rPr>
+            </w:pPr>
+          </w:p>
+          <w:p>
+            <w:pPr>
+              <w:contextualSpacing/>
+              <w:rPr>
+                <w:rFonts w:asciiTheme="minorHAnsi" w:hAnsiTheme="minorHAnsi"/>
+                <w:sz w:val="16"/>
+                <w:szCs w:val="16"/>
+              </w:rPr>
+            </w:pPr>
+            <w:r>
+              <w:rPr>
+                <w:rFonts w:asciiTheme="minorHAnsi" w:hAnsiTheme="minorHAnsi"/>
+                <w:sz w:val="16"/>
+                <w:szCs w:val="16"/>
+              </w:rPr>
+              <w:t>You have also ensure</w:t>
+            </w:r>
+            <w:r>
+              <w:rPr>
+                <w:rFonts w:asciiTheme="minorHAnsi" w:hAnsiTheme="minorHAnsi"/>
+                <w:sz w:val="16"/>
+                <w:szCs w:val="16"/>
+              </w:rPr>
+              <w:t>d</w:t>
+            </w:r>
+            <w:r>
+              <w:rPr>
+                <w:rFonts w:asciiTheme="minorHAnsi" w:hAnsiTheme="minorHAnsi"/>
+                <w:sz w:val="16"/>
+                <w:szCs w:val="16"/>
+              </w:rPr>
+              <w:t xml:space="preserve"> that there is</w:t>
+            </w:r>
+            <w:r>
+              <w:rPr>
+                <w:rFonts w:asciiTheme="minorHAnsi" w:hAnsiTheme="minorHAnsi"/>
+                <w:sz w:val="16"/>
+                <w:szCs w:val="16"/>
+              </w:rPr>
+              <w:t xml:space="preserve"> excellent</w:t>
+            </w:r>
+            <w:r>
+              <w:rPr>
+                <w:rFonts w:asciiTheme="minorHAnsi" w:hAnsiTheme="minorHAnsi"/>
+                <w:sz w:val="16"/>
+                <w:szCs w:val="16"/>
+              </w:rPr>
+              <w:t xml:space="preserve"> consistency between pieces.</w:t>
+            </w:r>
+          </w:p>
           <w:p>
             <w:pPr>
               <w:contextualSpacing/>
@@ -7280,10 +7285,12 @@
         <w:tc>
           <w:tcPr>
             <w:tcW w:w="1002" w:type="dxa"/>
+            <w:vAlign w:val="center"/>
           </w:tcPr>
           <w:p>
             <w:pPr>
               <w:contextualSpacing/>
+              <w:jc w:val="center"/>
               <w:rPr>
                 <w:rFonts w:asciiTheme="minorHAnsi" w:hAnsiTheme="minorHAnsi"/>
                 <w:sz w:val="16"/>
@@ -7338,6 +7345,14 @@
                 <w:szCs w:val="16"/>
               </w:rPr>
             </w:pPr>
+            <w:r>
+              <w:rPr>
+                <w:rFonts w:asciiTheme="minorHAnsi" w:hAnsiTheme="minorHAnsi"/>
+                <w:sz w:val="16"/>
+                <w:szCs w:val="16"/>
+              </w:rPr>
+              <w:t xml:space="preserve">There are no supporting materials. </w:t>
+            </w:r>
           </w:p>
         </w:tc>
         <w:tc>
@@ -7353,6 +7368,14 @@
                 <w:szCs w:val="16"/>
               </w:rPr>
             </w:pPr>
+            <w:r>
+              <w:rPr>
+                <w:rFonts w:asciiTheme="minorHAnsi" w:hAnsiTheme="minorHAnsi"/>
+                <w:sz w:val="16"/>
+                <w:szCs w:val="16"/>
+              </w:rPr>
+              <w:t>The supporting materials do not have enough detail and have no real links to the work carried out on the project.</w:t>
+            </w:r>
           </w:p>
         </w:tc>
         <w:tc>
@@ -7368,6 +7391,14 @@
                 <w:szCs w:val="16"/>
               </w:rPr>
             </w:pPr>
+            <w:r>
+              <w:rPr>
+                <w:rFonts w:asciiTheme="minorHAnsi" w:hAnsiTheme="minorHAnsi"/>
+                <w:sz w:val="16"/>
+                <w:szCs w:val="16"/>
+              </w:rPr>
+              <w:t>The supporting materials somewhat support the work carried out on the project.</w:t>
+            </w:r>
           </w:p>
         </w:tc>
         <w:tc>
@@ -7383,6 +7414,14 @@
                 <w:szCs w:val="16"/>
               </w:rPr>
             </w:pPr>
+            <w:r>
+              <w:rPr>
+                <w:rFonts w:asciiTheme="minorHAnsi" w:hAnsiTheme="minorHAnsi"/>
+                <w:sz w:val="16"/>
+                <w:szCs w:val="16"/>
+              </w:rPr>
+              <w:t>The supporting materials show some of the iterations and shed light on the thought process carried out for the project.</w:t>
+            </w:r>
           </w:p>
         </w:tc>
         <w:tc>
@@ -7398,6 +7437,14 @@
                 <w:szCs w:val="16"/>
               </w:rPr>
             </w:pPr>
+            <w:r>
+              <w:rPr>
+                <w:rFonts w:asciiTheme="minorHAnsi" w:hAnsiTheme="minorHAnsi"/>
+                <w:sz w:val="16"/>
+                <w:szCs w:val="16"/>
+              </w:rPr>
+              <w:t>The supporting materials directly show the iterations in the project and the various resource show the working the process for the project.</w:t>
+            </w:r>
           </w:p>
         </w:tc>
         <w:tc>
@@ -7413,6 +7460,22 @@
                 <w:szCs w:val="16"/>
               </w:rPr>
             </w:pPr>
+            <w:r>
+              <w:rPr>
+                <w:rFonts w:asciiTheme="minorHAnsi" w:hAnsiTheme="minorHAnsi"/>
+                <w:sz w:val="16"/>
+                <w:szCs w:val="16"/>
+              </w:rPr>
+              <w:t xml:space="preserve">The supporting materials </w:t>
+            </w:r>
+            <w:r>
+              <w:rPr>
+                <w:rFonts w:asciiTheme="minorHAnsi" w:hAnsiTheme="minorHAnsi"/>
+                <w:sz w:val="16"/>
+                <w:szCs w:val="16"/>
+              </w:rPr>
+              <w:t>feel like a diary of the work carried out on the project. There is a direct linkage between the work and the materials.</w:t>
+            </w:r>
           </w:p>
         </w:tc>
         <w:tc>
@@ -7428,6 +7491,22 @@
                 <w:szCs w:val="16"/>
               </w:rPr>
             </w:pPr>
+            <w:r>
+              <w:rPr>
+                <w:rFonts w:asciiTheme="minorHAnsi" w:hAnsiTheme="minorHAnsi"/>
+                <w:sz w:val="16"/>
+                <w:szCs w:val="16"/>
+              </w:rPr>
+              <w:t xml:space="preserve">The supporting materials feel very much like a professional  </w:t>
+            </w:r>
+            <w:r>
+              <w:rPr>
+                <w:rFonts w:asciiTheme="minorHAnsi" w:hAnsiTheme="minorHAnsi"/>
+                <w:sz w:val="16"/>
+                <w:szCs w:val="16"/>
+              </w:rPr>
+              <w:t>research document.</w:t>
+            </w:r>
           </w:p>
         </w:tc>
       </w:tr>

</xml_diff>